<commit_message>
Update Figure 4 and make assorted document revisions.
</commit_message>
<xml_diff>
--- a/documents/manuscripts/peerj-computerscience-2016/revisions/GRNsight_PeerJ-CS_cover-letter_2016.docx
+++ b/documents/manuscripts/peerj-computerscience-2016/revisions/GRNsight_PeerJ-CS_cover-letter_2016.docx
@@ -1,6 +1,6 @@
 
 <file path=word/document.xml><?xml version="1.0" encoding="utf-8"?>
-<w:document xmlns:wpc="http://schemas.microsoft.com/office/word/2010/wordprocessingCanvas" xmlns:mc="http://schemas.openxmlformats.org/markup-compatibility/2006" xmlns:o="urn:schemas-microsoft-com:office:office" xmlns:r="http://schemas.openxmlformats.org/officeDocument/2006/relationships" xmlns:m="http://schemas.openxmlformats.org/officeDocument/2006/math" xmlns:v="urn:schemas-microsoft-com:vml" xmlns:wp14="http://schemas.microsoft.com/office/word/2010/wordprocessingDrawing" xmlns:wp="http://schemas.openxmlformats.org/drawingml/2006/wordprocessingDrawing" xmlns:w10="urn:schemas-microsoft-com:office:word" xmlns:w="http://schemas.openxmlformats.org/wordprocessingml/2006/main" xmlns:w14="http://schemas.microsoft.com/office/word/2010/wordml" xmlns:w15="http://schemas.microsoft.com/office/word/2012/wordml" xmlns:wpg="http://schemas.microsoft.com/office/word/2010/wordprocessingGroup" xmlns:wpi="http://schemas.microsoft.com/office/word/2010/wordprocessingInk" xmlns:wne="http://schemas.microsoft.com/office/word/2006/wordml" xmlns:wps="http://schemas.microsoft.com/office/word/2010/wordprocessingShape" mc:Ignorable="w14 w15 wp14">
+<w:document xmlns:wpc="http://schemas.microsoft.com/office/word/2010/wordprocessingCanvas" xmlns:mo="http://schemas.microsoft.com/office/mac/office/2008/main" xmlns:mc="http://schemas.openxmlformats.org/markup-compatibility/2006" xmlns:mv="urn:schemas-microsoft-com:mac:vml" xmlns:o="urn:schemas-microsoft-com:office:office" xmlns:r="http://schemas.openxmlformats.org/officeDocument/2006/relationships" xmlns:m="http://schemas.openxmlformats.org/officeDocument/2006/math" xmlns:v="urn:schemas-microsoft-com:vml" xmlns:wp14="http://schemas.microsoft.com/office/word/2010/wordprocessingDrawing" xmlns:wp="http://schemas.openxmlformats.org/drawingml/2006/wordprocessingDrawing" xmlns:w10="urn:schemas-microsoft-com:office:word" xmlns:w="http://schemas.openxmlformats.org/wordprocessingml/2006/main" xmlns:w14="http://schemas.microsoft.com/office/word/2010/wordml" xmlns:wpg="http://schemas.microsoft.com/office/word/2010/wordprocessingGroup" xmlns:wpi="http://schemas.microsoft.com/office/word/2010/wordprocessingInk" xmlns:wne="http://schemas.microsoft.com/office/word/2006/wordml" xmlns:wps="http://schemas.microsoft.com/office/word/2010/wordprocessingShape" mc:Ignorable="w14 wp14">
   <w:body>
     <w:p>
       <w:r>
@@ -192,7 +192,47 @@
                 <w:sz w:val="18"/>
                 <w:szCs w:val="18"/>
               </w:rPr>
-              <w:t xml:space="preserve">                             Kam D. Dahlquist, Ph.D.</w:t>
+              <w:t xml:space="preserve">                             </w:t>
+            </w:r>
+            <w:proofErr w:type="spellStart"/>
+            <w:r>
+              <w:rPr>
+                <w:b/>
+                <w:color w:val="808080"/>
+                <w:sz w:val="18"/>
+                <w:szCs w:val="18"/>
+              </w:rPr>
+              <w:t>Kam</w:t>
+            </w:r>
+            <w:proofErr w:type="spellEnd"/>
+            <w:r>
+              <w:rPr>
+                <w:b/>
+                <w:color w:val="808080"/>
+                <w:sz w:val="18"/>
+                <w:szCs w:val="18"/>
+              </w:rPr>
+              <w:t xml:space="preserve"> D. </w:t>
+            </w:r>
+            <w:proofErr w:type="spellStart"/>
+            <w:r>
+              <w:rPr>
+                <w:b/>
+                <w:color w:val="808080"/>
+                <w:sz w:val="18"/>
+                <w:szCs w:val="18"/>
+              </w:rPr>
+              <w:t>Dahlquist</w:t>
+            </w:r>
+            <w:proofErr w:type="spellEnd"/>
+            <w:r>
+              <w:rPr>
+                <w:b/>
+                <w:color w:val="808080"/>
+                <w:sz w:val="18"/>
+                <w:szCs w:val="18"/>
+              </w:rPr>
+              <w:t>, Ph.D.</w:t>
             </w:r>
           </w:p>
           <w:p>
@@ -369,16 +409,10 @@
     </w:tbl>
     <w:p/>
     <w:p/>
-    <w:p>
-      <w:bookmarkStart w:id="0" w:name="_GoBack"/>
-      <w:bookmarkEnd w:id="0"/>
-    </w:p>
-    <w:p>
-      <w:r>
-        <w:t xml:space="preserve">Dr. </w:t>
-      </w:r>
-      <w:r>
-        <w:t>Shawn Gomez</w:t>
+    <w:p/>
+    <w:p>
+      <w:r>
+        <w:t>Dr. Shawn Gomez</w:t>
       </w:r>
     </w:p>
     <w:p>
@@ -392,86 +426,114 @@
           <w:i/>
         </w:rPr>
       </w:pPr>
+      <w:proofErr w:type="spellStart"/>
       <w:r>
         <w:rPr>
           <w:i/>
         </w:rPr>
-        <w:t>PeerJ Computer Science</w:t>
-      </w:r>
-    </w:p>
-    <w:p/>
-    <w:p>
-      <w:r>
-        <w:t xml:space="preserve">RE: </w:t>
-      </w:r>
-      <w:r>
-        <w:t xml:space="preserve">Manuscript </w:t>
-      </w:r>
-      <w:r>
-        <w:t>CS-2016:05:10823:1:0:NEW</w:t>
-      </w:r>
-      <w:r>
-        <w:t xml:space="preserve">, </w:t>
-      </w:r>
-      <w:r>
-        <w:t>GRNsight: a web application and service for visualizing models of small- to medium-scale gene regulatory networks</w:t>
-      </w:r>
-    </w:p>
-    <w:p/>
-    <w:p>
-      <w:r>
-        <w:t>August</w:t>
-      </w:r>
-      <w:r>
-        <w:t xml:space="preserve"> </w:t>
-      </w:r>
-      <w:r>
-        <w:t>12</w:t>
-      </w:r>
-      <w:r>
-        <w:t>, 2016</w:t>
-      </w:r>
-    </w:p>
-    <w:p/>
-    <w:p>
-      <w:r>
-        <w:t xml:space="preserve">Dear </w:t>
-      </w:r>
-      <w:r>
-        <w:t>Dr. Gomez</w:t>
-      </w:r>
-      <w:r>
-        <w:t>:</w:t>
-      </w:r>
-    </w:p>
-    <w:p/>
-    <w:p>
-      <w:r>
-        <w:t xml:space="preserve">We thank the reviewers for their thorough review of both our software and manuscript.  </w:t>
-      </w:r>
-      <w:r>
-        <w:t>We have made changes to both the code and manuscript according to their suggestions; t</w:t>
-      </w:r>
-      <w:r>
-        <w:t>heir constructive criticism has led to a much stronger product.</w:t>
-      </w:r>
-    </w:p>
-    <w:p/>
-    <w:p>
-      <w:r>
-        <w:t>In particular, we have added import and export functionality for commonly used network exchange formats, increased the size of the bounding box to enable the force spring algorithm to completely relax, fixed the bug where the edge weights were not displaying in certain browsers, made GRNsight available via the BioJS registry, and clarified in the documentation that nodes can be manually relocated.  We have also addressed the concerns about the manuscript itself as shown in the more extensive response to reviewers.</w:t>
-      </w:r>
-    </w:p>
-    <w:p/>
-    <w:p>
-      <w:r>
-        <w:t xml:space="preserve">We now believe that the manuscript is suitable for publication in </w:t>
-      </w:r>
+        <w:t>PeerJ</w:t>
+      </w:r>
+      <w:proofErr w:type="spellEnd"/>
       <w:r>
         <w:rPr>
           <w:i/>
         </w:rPr>
-        <w:t>PeerJ Computer Science</w:t>
+        <w:t xml:space="preserve"> Computer Science</w:t>
+      </w:r>
+    </w:p>
+    <w:p/>
+    <w:p>
+      <w:r>
+        <w:t xml:space="preserve">RE: </w:t>
+      </w:r>
+      <w:r>
+        <w:t xml:space="preserve">Manuscript CS-2016:05:10823:1:0:NEW, </w:t>
+      </w:r>
+      <w:r>
+        <w:t>GRNsight: a web application and service for visualizing models of small- to medium-scale gene regulatory networks</w:t>
+      </w:r>
+    </w:p>
+    <w:p/>
+    <w:p>
+      <w:r>
+        <w:t>August</w:t>
+      </w:r>
+      <w:r>
+        <w:t xml:space="preserve"> </w:t>
+      </w:r>
+      <w:r>
+        <w:t>12</w:t>
+      </w:r>
+      <w:r>
+        <w:t>, 2016</w:t>
+      </w:r>
+    </w:p>
+    <w:p/>
+    <w:p>
+      <w:r>
+        <w:t xml:space="preserve">Dear </w:t>
+      </w:r>
+      <w:r>
+        <w:t>Dr. Gomez</w:t>
+      </w:r>
+      <w:r>
+        <w:t>:</w:t>
+      </w:r>
+    </w:p>
+    <w:p/>
+    <w:p>
+      <w:r>
+        <w:t xml:space="preserve">We thank the reviewers for their thorough review of both our software and manuscript.  </w:t>
+      </w:r>
+      <w:r>
+        <w:t>We have made changes to both the code and manuscript according to their suggestions; t</w:t>
+      </w:r>
+      <w:r>
+        <w:t>heir constructive criticism has led to a much stronger product.</w:t>
+      </w:r>
+    </w:p>
+    <w:p/>
+    <w:p>
+      <w:r>
+        <w:t xml:space="preserve">In particular, we have added import and export functionality for commonly used network exchange formats, </w:t>
+      </w:r>
+      <w:del w:id="0" w:author="John David N. Dionisio" w:date="2016-08-12T03:28:00Z">
+        <w:r>
+          <w:delText xml:space="preserve">increased the size of the bounding box to enable the force spring algorithm to completely relax, </w:delText>
+        </w:r>
+      </w:del>
+      <w:bookmarkStart w:id="1" w:name="_GoBack"/>
+      <w:bookmarkEnd w:id="1"/>
+      <w:r>
+        <w:t xml:space="preserve">fixed the bug where the edge weights were not displaying in certain browsers, made GRNsight available via the </w:t>
+      </w:r>
+      <w:proofErr w:type="spellStart"/>
+      <w:r>
+        <w:t>BioJS</w:t>
+      </w:r>
+      <w:proofErr w:type="spellEnd"/>
+      <w:r>
+        <w:t xml:space="preserve"> registry, and clarified in the documentation that nodes can be manually relocated.  We have also addressed the concerns about the manuscript itself as shown in the more extensive response to reviewers.</w:t>
+      </w:r>
+    </w:p>
+    <w:p/>
+    <w:p>
+      <w:r>
+        <w:t xml:space="preserve">We now believe that the manuscript is suitable for publication in </w:t>
+      </w:r>
+      <w:proofErr w:type="spellStart"/>
+      <w:r>
+        <w:rPr>
+          <w:i/>
+        </w:rPr>
+        <w:t>PeerJ</w:t>
+      </w:r>
+      <w:proofErr w:type="spellEnd"/>
+      <w:r>
+        <w:rPr>
+          <w:i/>
+        </w:rPr>
+        <w:t xml:space="preserve"> Computer Science</w:t>
       </w:r>
       <w:r>
         <w:t>.</w:t>
@@ -487,8 +549,21 @@
     <w:p/>
     <w:p/>
     <w:p>
-      <w:r>
-        <w:t>Kam D. Dahlquist, Ph.D.</w:t>
+      <w:proofErr w:type="spellStart"/>
+      <w:r>
+        <w:t>Kam</w:t>
+      </w:r>
+      <w:proofErr w:type="spellEnd"/>
+      <w:r>
+        <w:t xml:space="preserve"> D. </w:t>
+      </w:r>
+      <w:proofErr w:type="spellStart"/>
+      <w:r>
+        <w:t>Dahlquist</w:t>
+      </w:r>
+      <w:proofErr w:type="spellEnd"/>
+      <w:r>
+        <w:t>, Ph.D.</w:t>
       </w:r>
     </w:p>
     <w:p>
@@ -498,12 +573,14 @@
     </w:p>
     <w:p/>
     <w:p>
+      <w:proofErr w:type="gramStart"/>
       <w:r>
         <w:t>On behalf of all authors.</w:t>
       </w:r>
+      <w:proofErr w:type="gramEnd"/>
     </w:p>
     <w:sectPr>
-      <w:footerReference w:type="default" r:id="rId7"/>
+      <w:footerReference w:type="default" r:id="rId8"/>
       <w:pgSz w:w="12240" w:h="15840" w:code="1"/>
       <w:pgMar w:top="792" w:right="1440" w:bottom="1440" w:left="1440" w:header="792" w:footer="720" w:gutter="0"/>
       <w:cols w:space="720"/>
@@ -515,7 +592,7 @@
 </file>
 
 <file path=word/endnotes.xml><?xml version="1.0" encoding="utf-8"?>
-<w:endnotes xmlns:wpc="http://schemas.microsoft.com/office/word/2010/wordprocessingCanvas" xmlns:mc="http://schemas.openxmlformats.org/markup-compatibility/2006" xmlns:o="urn:schemas-microsoft-com:office:office" xmlns:r="http://schemas.openxmlformats.org/officeDocument/2006/relationships" xmlns:m="http://schemas.openxmlformats.org/officeDocument/2006/math" xmlns:v="urn:schemas-microsoft-com:vml" xmlns:wp14="http://schemas.microsoft.com/office/word/2010/wordprocessingDrawing" xmlns:wp="http://schemas.openxmlformats.org/drawingml/2006/wordprocessingDrawing" xmlns:w10="urn:schemas-microsoft-com:office:word" xmlns:w="http://schemas.openxmlformats.org/wordprocessingml/2006/main" xmlns:w14="http://schemas.microsoft.com/office/word/2010/wordml" xmlns:w15="http://schemas.microsoft.com/office/word/2012/wordml" xmlns:wpg="http://schemas.microsoft.com/office/word/2010/wordprocessingGroup" xmlns:wpi="http://schemas.microsoft.com/office/word/2010/wordprocessingInk" xmlns:wne="http://schemas.microsoft.com/office/word/2006/wordml" xmlns:wps="http://schemas.microsoft.com/office/word/2010/wordprocessingShape" mc:Ignorable="w14 w15 wp14">
+<w:endnotes xmlns:wpc="http://schemas.microsoft.com/office/word/2010/wordprocessingCanvas" xmlns:mo="http://schemas.microsoft.com/office/mac/office/2008/main" xmlns:mc="http://schemas.openxmlformats.org/markup-compatibility/2006" xmlns:mv="urn:schemas-microsoft-com:mac:vml" xmlns:o="urn:schemas-microsoft-com:office:office" xmlns:r="http://schemas.openxmlformats.org/officeDocument/2006/relationships" xmlns:m="http://schemas.openxmlformats.org/officeDocument/2006/math" xmlns:v="urn:schemas-microsoft-com:vml" xmlns:wp14="http://schemas.microsoft.com/office/word/2010/wordprocessingDrawing" xmlns:wp="http://schemas.openxmlformats.org/drawingml/2006/wordprocessingDrawing" xmlns:w10="urn:schemas-microsoft-com:office:word" xmlns:w="http://schemas.openxmlformats.org/wordprocessingml/2006/main" xmlns:w14="http://schemas.microsoft.com/office/word/2010/wordml" xmlns:wpg="http://schemas.microsoft.com/office/word/2010/wordprocessingGroup" xmlns:wpi="http://schemas.microsoft.com/office/word/2010/wordprocessingInk" xmlns:wne="http://schemas.microsoft.com/office/word/2006/wordml" xmlns:wps="http://schemas.microsoft.com/office/word/2010/wordprocessingShape" mc:Ignorable="w14 wp14">
   <w:endnote w:type="separator" w:id="-1">
     <w:p>
       <w:r>
@@ -534,7 +611,7 @@
 </file>
 
 <file path=word/footer1.xml><?xml version="1.0" encoding="utf-8"?>
-<w:ftr xmlns:wpc="http://schemas.microsoft.com/office/word/2010/wordprocessingCanvas" xmlns:mc="http://schemas.openxmlformats.org/markup-compatibility/2006" xmlns:o="urn:schemas-microsoft-com:office:office" xmlns:r="http://schemas.openxmlformats.org/officeDocument/2006/relationships" xmlns:m="http://schemas.openxmlformats.org/officeDocument/2006/math" xmlns:v="urn:schemas-microsoft-com:vml" xmlns:wp14="http://schemas.microsoft.com/office/word/2010/wordprocessingDrawing" xmlns:wp="http://schemas.openxmlformats.org/drawingml/2006/wordprocessingDrawing" xmlns:w10="urn:schemas-microsoft-com:office:word" xmlns:w="http://schemas.openxmlformats.org/wordprocessingml/2006/main" xmlns:w14="http://schemas.microsoft.com/office/word/2010/wordml" xmlns:w15="http://schemas.microsoft.com/office/word/2012/wordml" xmlns:wpg="http://schemas.microsoft.com/office/word/2010/wordprocessingGroup" xmlns:wpi="http://schemas.microsoft.com/office/word/2010/wordprocessingInk" xmlns:wne="http://schemas.microsoft.com/office/word/2006/wordml" xmlns:wps="http://schemas.microsoft.com/office/word/2010/wordprocessingShape" mc:Ignorable="w14 w15 wp14">
+<w:ftr xmlns:wpc="http://schemas.microsoft.com/office/word/2010/wordprocessingCanvas" xmlns:mo="http://schemas.microsoft.com/office/mac/office/2008/main" xmlns:mc="http://schemas.openxmlformats.org/markup-compatibility/2006" xmlns:mv="urn:schemas-microsoft-com:mac:vml" xmlns:o="urn:schemas-microsoft-com:office:office" xmlns:r="http://schemas.openxmlformats.org/officeDocument/2006/relationships" xmlns:m="http://schemas.openxmlformats.org/officeDocument/2006/math" xmlns:v="urn:schemas-microsoft-com:vml" xmlns:wp14="http://schemas.microsoft.com/office/word/2010/wordprocessingDrawing" xmlns:wp="http://schemas.openxmlformats.org/drawingml/2006/wordprocessingDrawing" xmlns:w10="urn:schemas-microsoft-com:office:word" xmlns:w="http://schemas.openxmlformats.org/wordprocessingml/2006/main" xmlns:w14="http://schemas.microsoft.com/office/word/2010/wordml" xmlns:wpg="http://schemas.microsoft.com/office/word/2010/wordprocessingGroup" xmlns:wpi="http://schemas.microsoft.com/office/word/2010/wordprocessingInk" xmlns:wne="http://schemas.microsoft.com/office/word/2006/wordml" xmlns:wps="http://schemas.microsoft.com/office/word/2010/wordprocessingShape" mc:Ignorable="w14 wp14">
   <w:p>
     <w:pPr>
       <w:pStyle w:val="Footer"/>
@@ -590,7 +667,7 @@
 </file>
 
 <file path=word/footnotes.xml><?xml version="1.0" encoding="utf-8"?>
-<w:footnotes xmlns:wpc="http://schemas.microsoft.com/office/word/2010/wordprocessingCanvas" xmlns:mc="http://schemas.openxmlformats.org/markup-compatibility/2006" xmlns:o="urn:schemas-microsoft-com:office:office" xmlns:r="http://schemas.openxmlformats.org/officeDocument/2006/relationships" xmlns:m="http://schemas.openxmlformats.org/officeDocument/2006/math" xmlns:v="urn:schemas-microsoft-com:vml" xmlns:wp14="http://schemas.microsoft.com/office/word/2010/wordprocessingDrawing" xmlns:wp="http://schemas.openxmlformats.org/drawingml/2006/wordprocessingDrawing" xmlns:w10="urn:schemas-microsoft-com:office:word" xmlns:w="http://schemas.openxmlformats.org/wordprocessingml/2006/main" xmlns:w14="http://schemas.microsoft.com/office/word/2010/wordml" xmlns:w15="http://schemas.microsoft.com/office/word/2012/wordml" xmlns:wpg="http://schemas.microsoft.com/office/word/2010/wordprocessingGroup" xmlns:wpi="http://schemas.microsoft.com/office/word/2010/wordprocessingInk" xmlns:wne="http://schemas.microsoft.com/office/word/2006/wordml" xmlns:wps="http://schemas.microsoft.com/office/word/2010/wordprocessingShape" mc:Ignorable="w14 w15 wp14">
+<w:footnotes xmlns:wpc="http://schemas.microsoft.com/office/word/2010/wordprocessingCanvas" xmlns:mo="http://schemas.microsoft.com/office/mac/office/2008/main" xmlns:mc="http://schemas.openxmlformats.org/markup-compatibility/2006" xmlns:mv="urn:schemas-microsoft-com:mac:vml" xmlns:o="urn:schemas-microsoft-com:office:office" xmlns:r="http://schemas.openxmlformats.org/officeDocument/2006/relationships" xmlns:m="http://schemas.openxmlformats.org/officeDocument/2006/math" xmlns:v="urn:schemas-microsoft-com:vml" xmlns:wp14="http://schemas.microsoft.com/office/word/2010/wordprocessingDrawing" xmlns:wp="http://schemas.openxmlformats.org/drawingml/2006/wordprocessingDrawing" xmlns:w10="urn:schemas-microsoft-com:office:word" xmlns:w="http://schemas.openxmlformats.org/wordprocessingml/2006/main" xmlns:w14="http://schemas.microsoft.com/office/word/2010/wordml" xmlns:wpg="http://schemas.microsoft.com/office/word/2010/wordprocessingGroup" xmlns:wpi="http://schemas.microsoft.com/office/word/2010/wordprocessingInk" xmlns:wne="http://schemas.microsoft.com/office/word/2006/wordml" xmlns:wps="http://schemas.microsoft.com/office/word/2010/wordprocessingShape" mc:Ignorable="w14 wp14">
   <w:footnote w:type="separator" w:id="-1">
     <w:p>
       <w:r>
@@ -609,8 +686,8 @@
 </file>
 
 <file path=word/numbering.xml><?xml version="1.0" encoding="utf-8"?>
-<w:numbering xmlns:wpc="http://schemas.microsoft.com/office/word/2010/wordprocessingCanvas" xmlns:mc="http://schemas.openxmlformats.org/markup-compatibility/2006" xmlns:o="urn:schemas-microsoft-com:office:office" xmlns:r="http://schemas.openxmlformats.org/officeDocument/2006/relationships" xmlns:m="http://schemas.openxmlformats.org/officeDocument/2006/math" xmlns:v="urn:schemas-microsoft-com:vml" xmlns:wp14="http://schemas.microsoft.com/office/word/2010/wordprocessingDrawing" xmlns:wp="http://schemas.openxmlformats.org/drawingml/2006/wordprocessingDrawing" xmlns:w10="urn:schemas-microsoft-com:office:word" xmlns:w="http://schemas.openxmlformats.org/wordprocessingml/2006/main" xmlns:w14="http://schemas.microsoft.com/office/word/2010/wordml" xmlns:w15="http://schemas.microsoft.com/office/word/2012/wordml" xmlns:wpg="http://schemas.microsoft.com/office/word/2010/wordprocessingGroup" xmlns:wpi="http://schemas.microsoft.com/office/word/2010/wordprocessingInk" xmlns:wne="http://schemas.microsoft.com/office/word/2006/wordml" xmlns:wps="http://schemas.microsoft.com/office/word/2010/wordprocessingShape" mc:Ignorable="w14 w15 wp14">
-  <w:abstractNum w:abstractNumId="0" w15:restartNumberingAfterBreak="0">
+<w:numbering xmlns:wpc="http://schemas.microsoft.com/office/word/2010/wordprocessingCanvas" xmlns:mo="http://schemas.microsoft.com/office/mac/office/2008/main" xmlns:mc="http://schemas.openxmlformats.org/markup-compatibility/2006" xmlns:mv="urn:schemas-microsoft-com:mac:vml" xmlns:o="urn:schemas-microsoft-com:office:office" xmlns:r="http://schemas.openxmlformats.org/officeDocument/2006/relationships" xmlns:m="http://schemas.openxmlformats.org/officeDocument/2006/math" xmlns:v="urn:schemas-microsoft-com:vml" xmlns:wp14="http://schemas.microsoft.com/office/word/2010/wordprocessingDrawing" xmlns:wp="http://schemas.openxmlformats.org/drawingml/2006/wordprocessingDrawing" xmlns:w10="urn:schemas-microsoft-com:office:word" xmlns:w="http://schemas.openxmlformats.org/wordprocessingml/2006/main" xmlns:w14="http://schemas.microsoft.com/office/word/2010/wordml" xmlns:wpg="http://schemas.microsoft.com/office/word/2010/wordprocessingGroup" xmlns:wpi="http://schemas.microsoft.com/office/word/2010/wordprocessingInk" xmlns:wne="http://schemas.microsoft.com/office/word/2006/wordml" xmlns:wps="http://schemas.microsoft.com/office/word/2010/wordprocessingShape" mc:Ignorable="w14 wp14">
+  <w:abstractNum w:abstractNumId="0">
     <w:nsid w:val="63AB53DF"/>
     <w:multiLevelType w:val="hybridMultilevel"/>
     <w:tmpl w:val="9FE0FE18"/>
@@ -757,7 +834,7 @@
 </file>
 
 <file path=word/styles.xml><?xml version="1.0" encoding="utf-8"?>
-<w:styles xmlns:mc="http://schemas.openxmlformats.org/markup-compatibility/2006" xmlns:r="http://schemas.openxmlformats.org/officeDocument/2006/relationships" xmlns:w="http://schemas.openxmlformats.org/wordprocessingml/2006/main" xmlns:w14="http://schemas.microsoft.com/office/word/2010/wordml" xmlns:w15="http://schemas.microsoft.com/office/word/2012/wordml" mc:Ignorable="w14 w15">
+<w:styles xmlns:mc="http://schemas.openxmlformats.org/markup-compatibility/2006" xmlns:r="http://schemas.openxmlformats.org/officeDocument/2006/relationships" xmlns:w="http://schemas.openxmlformats.org/wordprocessingml/2006/main" xmlns:w14="http://schemas.microsoft.com/office/word/2010/wordml" mc:Ignorable="w14">
   <w:docDefaults>
     <w:rPrDefault>
       <w:rPr>
@@ -767,7 +844,7 @@
     </w:rPrDefault>
     <w:pPrDefault/>
   </w:docDefaults>
-  <w:latentStyles w:defLockedState="0" w:defUIPriority="0" w:defSemiHidden="0" w:defUnhideWhenUsed="0" w:defQFormat="0" w:count="371">
+  <w:latentStyles w:defLockedState="0" w:defUIPriority="0" w:defSemiHidden="0" w:defUnhideWhenUsed="0" w:defQFormat="0" w:count="276">
     <w:lsdException w:name="Normal" w:qFormat="1"/>
     <w:lsdException w:name="heading 1" w:qFormat="1"/>
     <w:lsdException w:name="heading 2" w:semiHidden="1" w:unhideWhenUsed="1" w:qFormat="1"/>
@@ -894,110 +971,6 @@
     <w:lsdException w:name="Book Title" w:uiPriority="33" w:qFormat="1"/>
     <w:lsdException w:name="Bibliography" w:semiHidden="1" w:uiPriority="37" w:unhideWhenUsed="1"/>
     <w:lsdException w:name="TOC Heading" w:semiHidden="1" w:uiPriority="39" w:unhideWhenUsed="1" w:qFormat="1"/>
-    <w:lsdException w:name="Plain Table 1" w:uiPriority="41"/>
-    <w:lsdException w:name="Plain Table 2" w:uiPriority="42"/>
-    <w:lsdException w:name="Plain Table 3" w:uiPriority="43"/>
-    <w:lsdException w:name="Plain Table 4" w:uiPriority="44"/>
-    <w:lsdException w:name="Plain Table 5" w:uiPriority="45"/>
-    <w:lsdException w:name="Grid Table Light" w:uiPriority="40"/>
-    <w:lsdException w:name="Grid Table 1 Light" w:uiPriority="46"/>
-    <w:lsdException w:name="Grid Table 2" w:uiPriority="47"/>
-    <w:lsdException w:name="Grid Table 3" w:uiPriority="48"/>
-    <w:lsdException w:name="Grid Table 4" w:uiPriority="49"/>
-    <w:lsdException w:name="Grid Table 5 Dark" w:uiPriority="50"/>
-    <w:lsdException w:name="Grid Table 6 Colorful" w:uiPriority="51"/>
-    <w:lsdException w:name="Grid Table 7 Colorful" w:uiPriority="52"/>
-    <w:lsdException w:name="Grid Table 1 Light Accent 1" w:uiPriority="46"/>
-    <w:lsdException w:name="Grid Table 2 Accent 1" w:uiPriority="47"/>
-    <w:lsdException w:name="Grid Table 3 Accent 1" w:uiPriority="48"/>
-    <w:lsdException w:name="Grid Table 4 Accent 1" w:uiPriority="49"/>
-    <w:lsdException w:name="Grid Table 5 Dark Accent 1" w:uiPriority="50"/>
-    <w:lsdException w:name="Grid Table 6 Colorful Accent 1" w:uiPriority="51"/>
-    <w:lsdException w:name="Grid Table 7 Colorful Accent 1" w:uiPriority="52"/>
-    <w:lsdException w:name="Grid Table 1 Light Accent 2" w:uiPriority="46"/>
-    <w:lsdException w:name="Grid Table 2 Accent 2" w:uiPriority="47"/>
-    <w:lsdException w:name="Grid Table 3 Accent 2" w:uiPriority="48"/>
-    <w:lsdException w:name="Grid Table 4 Accent 2" w:uiPriority="49"/>
-    <w:lsdException w:name="Grid Table 5 Dark Accent 2" w:uiPriority="50"/>
-    <w:lsdException w:name="Grid Table 6 Colorful Accent 2" w:uiPriority="51"/>
-    <w:lsdException w:name="Grid Table 7 Colorful Accent 2" w:uiPriority="52"/>
-    <w:lsdException w:name="Grid Table 1 Light Accent 3" w:uiPriority="46"/>
-    <w:lsdException w:name="Grid Table 2 Accent 3" w:uiPriority="47"/>
-    <w:lsdException w:name="Grid Table 3 Accent 3" w:uiPriority="48"/>
-    <w:lsdException w:name="Grid Table 4 Accent 3" w:uiPriority="49"/>
-    <w:lsdException w:name="Grid Table 5 Dark Accent 3" w:uiPriority="50"/>
-    <w:lsdException w:name="Grid Table 6 Colorful Accent 3" w:uiPriority="51"/>
-    <w:lsdException w:name="Grid Table 7 Colorful Accent 3" w:uiPriority="52"/>
-    <w:lsdException w:name="Grid Table 1 Light Accent 4" w:uiPriority="46"/>
-    <w:lsdException w:name="Grid Table 2 Accent 4" w:uiPriority="47"/>
-    <w:lsdException w:name="Grid Table 3 Accent 4" w:uiPriority="48"/>
-    <w:lsdException w:name="Grid Table 4 Accent 4" w:uiPriority="49"/>
-    <w:lsdException w:name="Grid Table 5 Dark Accent 4" w:uiPriority="50"/>
-    <w:lsdException w:name="Grid Table 6 Colorful Accent 4" w:uiPriority="51"/>
-    <w:lsdException w:name="Grid Table 7 Colorful Accent 4" w:uiPriority="52"/>
-    <w:lsdException w:name="Grid Table 1 Light Accent 5" w:uiPriority="46"/>
-    <w:lsdException w:name="Grid Table 2 Accent 5" w:uiPriority="47"/>
-    <w:lsdException w:name="Grid Table 3 Accent 5" w:uiPriority="48"/>
-    <w:lsdException w:name="Grid Table 4 Accent 5" w:uiPriority="49"/>
-    <w:lsdException w:name="Grid Table 5 Dark Accent 5" w:uiPriority="50"/>
-    <w:lsdException w:name="Grid Table 6 Colorful Accent 5" w:uiPriority="51"/>
-    <w:lsdException w:name="Grid Table 7 Colorful Accent 5" w:uiPriority="52"/>
-    <w:lsdException w:name="Grid Table 1 Light Accent 6" w:uiPriority="46"/>
-    <w:lsdException w:name="Grid Table 2 Accent 6" w:uiPriority="47"/>
-    <w:lsdException w:name="Grid Table 3 Accent 6" w:uiPriority="48"/>
-    <w:lsdException w:name="Grid Table 4 Accent 6" w:uiPriority="49"/>
-    <w:lsdException w:name="Grid Table 5 Dark Accent 6" w:uiPriority="50"/>
-    <w:lsdException w:name="Grid Table 6 Colorful Accent 6" w:uiPriority="51"/>
-    <w:lsdException w:name="Grid Table 7 Colorful Accent 6" w:uiPriority="52"/>
-    <w:lsdException w:name="List Table 1 Light" w:uiPriority="46"/>
-    <w:lsdException w:name="List Table 2" w:uiPriority="47"/>
-    <w:lsdException w:name="List Table 3" w:uiPriority="48"/>
-    <w:lsdException w:name="List Table 4" w:uiPriority="49"/>
-    <w:lsdException w:name="List Table 5 Dark" w:uiPriority="50"/>
-    <w:lsdException w:name="List Table 6 Colorful" w:uiPriority="51"/>
-    <w:lsdException w:name="List Table 7 Colorful" w:uiPriority="52"/>
-    <w:lsdException w:name="List Table 1 Light Accent 1" w:uiPriority="46"/>
-    <w:lsdException w:name="List Table 2 Accent 1" w:uiPriority="47"/>
-    <w:lsdException w:name="List Table 3 Accent 1" w:uiPriority="48"/>
-    <w:lsdException w:name="List Table 4 Accent 1" w:uiPriority="49"/>
-    <w:lsdException w:name="List Table 5 Dark Accent 1" w:uiPriority="50"/>
-    <w:lsdException w:name="List Table 6 Colorful Accent 1" w:uiPriority="51"/>
-    <w:lsdException w:name="List Table 7 Colorful Accent 1" w:uiPriority="52"/>
-    <w:lsdException w:name="List Table 1 Light Accent 2" w:uiPriority="46"/>
-    <w:lsdException w:name="List Table 2 Accent 2" w:uiPriority="47"/>
-    <w:lsdException w:name="List Table 3 Accent 2" w:uiPriority="48"/>
-    <w:lsdException w:name="List Table 4 Accent 2" w:uiPriority="49"/>
-    <w:lsdException w:name="List Table 5 Dark Accent 2" w:uiPriority="50"/>
-    <w:lsdException w:name="List Table 6 Colorful Accent 2" w:uiPriority="51"/>
-    <w:lsdException w:name="List Table 7 Colorful Accent 2" w:uiPriority="52"/>
-    <w:lsdException w:name="List Table 1 Light Accent 3" w:uiPriority="46"/>
-    <w:lsdException w:name="List Table 2 Accent 3" w:uiPriority="47"/>
-    <w:lsdException w:name="List Table 3 Accent 3" w:uiPriority="48"/>
-    <w:lsdException w:name="List Table 4 Accent 3" w:uiPriority="49"/>
-    <w:lsdException w:name="List Table 5 Dark Accent 3" w:uiPriority="50"/>
-    <w:lsdException w:name="List Table 6 Colorful Accent 3" w:uiPriority="51"/>
-    <w:lsdException w:name="List Table 7 Colorful Accent 3" w:uiPriority="52"/>
-    <w:lsdException w:name="List Table 1 Light Accent 4" w:uiPriority="46"/>
-    <w:lsdException w:name="List Table 2 Accent 4" w:uiPriority="47"/>
-    <w:lsdException w:name="List Table 3 Accent 4" w:uiPriority="48"/>
-    <w:lsdException w:name="List Table 4 Accent 4" w:uiPriority="49"/>
-    <w:lsdException w:name="List Table 5 Dark Accent 4" w:uiPriority="50"/>
-    <w:lsdException w:name="List Table 6 Colorful Accent 4" w:uiPriority="51"/>
-    <w:lsdException w:name="List Table 7 Colorful Accent 4" w:uiPriority="52"/>
-    <w:lsdException w:name="List Table 1 Light Accent 5" w:uiPriority="46"/>
-    <w:lsdException w:name="List Table 2 Accent 5" w:uiPriority="47"/>
-    <w:lsdException w:name="List Table 3 Accent 5" w:uiPriority="48"/>
-    <w:lsdException w:name="List Table 4 Accent 5" w:uiPriority="49"/>
-    <w:lsdException w:name="List Table 5 Dark Accent 5" w:uiPriority="50"/>
-    <w:lsdException w:name="List Table 6 Colorful Accent 5" w:uiPriority="51"/>
-    <w:lsdException w:name="List Table 7 Colorful Accent 5" w:uiPriority="52"/>
-    <w:lsdException w:name="List Table 1 Light Accent 6" w:uiPriority="46"/>
-    <w:lsdException w:name="List Table 2 Accent 6" w:uiPriority="47"/>
-    <w:lsdException w:name="List Table 3 Accent 6" w:uiPriority="48"/>
-    <w:lsdException w:name="List Table 4 Accent 6" w:uiPriority="49"/>
-    <w:lsdException w:name="List Table 5 Dark Accent 6" w:uiPriority="50"/>
-    <w:lsdException w:name="List Table 6 Colorful Accent 6" w:uiPriority="51"/>
-    <w:lsdException w:name="List Table 7 Colorful Accent 6" w:uiPriority="52"/>
   </w:latentStyles>
   <w:style w:type="paragraph" w:default="1" w:styleId="Normal">
     <w:name w:val="Normal"/>
@@ -1009,11 +982,15 @@
   </w:style>
   <w:style w:type="character" w:default="1" w:styleId="DefaultParagraphFont">
     <w:name w:val="Default Paragraph Font"/>
+    <w:uiPriority w:val="1"/>
     <w:semiHidden/>
+    <w:unhideWhenUsed/>
   </w:style>
   <w:style w:type="table" w:default="1" w:styleId="TableNormal">
     <w:name w:val="Normal Table"/>
+    <w:uiPriority w:val="99"/>
     <w:semiHidden/>
+    <w:unhideWhenUsed/>
     <w:tblPr>
       <w:tblInd w:w="0" w:type="dxa"/>
       <w:tblCellMar>
@@ -1026,7 +1003,9 @@
   </w:style>
   <w:style w:type="numbering" w:default="1" w:styleId="NoList">
     <w:name w:val="No List"/>
+    <w:uiPriority w:val="99"/>
     <w:semiHidden/>
+    <w:unhideWhenUsed/>
   </w:style>
   <w:style w:type="paragraph" w:styleId="Header">
     <w:name w:val="header"/>
@@ -1054,6 +1033,214 @@
     <w:name w:val="page number"/>
     <w:basedOn w:val="DefaultParagraphFont"/>
     <w:rsid w:val="00436FE2"/>
+  </w:style>
+  <w:style w:type="paragraph" w:styleId="BalloonText">
+    <w:name w:val="Balloon Text"/>
+    <w:basedOn w:val="Normal"/>
+    <w:link w:val="BalloonTextChar"/>
+    <w:rsid w:val="008E161F"/>
+    <w:rPr>
+      <w:rFonts w:ascii="Lucida Grande" w:hAnsi="Lucida Grande" w:cs="Lucida Grande"/>
+      <w:sz w:val="18"/>
+      <w:szCs w:val="18"/>
+    </w:rPr>
+  </w:style>
+  <w:style w:type="character" w:customStyle="1" w:styleId="BalloonTextChar">
+    <w:name w:val="Balloon Text Char"/>
+    <w:basedOn w:val="DefaultParagraphFont"/>
+    <w:link w:val="BalloonText"/>
+    <w:rsid w:val="008E161F"/>
+    <w:rPr>
+      <w:rFonts w:ascii="Lucida Grande" w:hAnsi="Lucida Grande" w:cs="Lucida Grande"/>
+      <w:sz w:val="18"/>
+      <w:szCs w:val="18"/>
+    </w:rPr>
+  </w:style>
+</w:styles>
+</file>
+
+<file path=word/stylesWithEffects.xml><?xml version="1.0" encoding="utf-8"?>
+<w:styles xmlns:wpc="http://schemas.microsoft.com/office/word/2010/wordprocessingCanvas" xmlns:mo="http://schemas.microsoft.com/office/mac/office/2008/main" xmlns:mc="http://schemas.openxmlformats.org/markup-compatibility/2006" xmlns:mv="urn:schemas-microsoft-com:mac:vml" xmlns:o="urn:schemas-microsoft-com:office:office" xmlns:r="http://schemas.openxmlformats.org/officeDocument/2006/relationships" xmlns:m="http://schemas.openxmlformats.org/officeDocument/2006/math" xmlns:v="urn:schemas-microsoft-com:vml" xmlns:wp14="http://schemas.microsoft.com/office/word/2010/wordprocessingDrawing" xmlns:wp="http://schemas.openxmlformats.org/drawingml/2006/wordprocessingDrawing" xmlns:w10="urn:schemas-microsoft-com:office:word" xmlns:w="http://schemas.openxmlformats.org/wordprocessingml/2006/main" xmlns:w14="http://schemas.microsoft.com/office/word/2010/wordml" xmlns:wpg="http://schemas.microsoft.com/office/word/2010/wordprocessingGroup" xmlns:wpi="http://schemas.microsoft.com/office/word/2010/wordprocessingInk" xmlns:wne="http://schemas.microsoft.com/office/word/2006/wordml" xmlns:wps="http://schemas.microsoft.com/office/word/2010/wordprocessingShape" mc:Ignorable="w14 wp14">
+  <w:docDefaults>
+    <w:rPrDefault>
+      <w:rPr>
+        <w:rFonts w:asciiTheme="minorHAnsi" w:eastAsiaTheme="minorEastAsia" w:hAnsiTheme="minorHAnsi" w:cstheme="minorBidi"/>
+        <w:sz w:val="24"/>
+        <w:szCs w:val="24"/>
+        <w:lang w:val="en-US" w:eastAsia="ja-JP" w:bidi="ar-SA"/>
+      </w:rPr>
+    </w:rPrDefault>
+    <w:pPrDefault/>
+  </w:docDefaults>
+  <w:latentStyles w:defLockedState="0" w:defUIPriority="99" w:defSemiHidden="1" w:defUnhideWhenUsed="1" w:defQFormat="0" w:count="276">
+    <w:lsdException w:name="Normal" w:semiHidden="0" w:uiPriority="0" w:unhideWhenUsed="0" w:qFormat="1"/>
+    <w:lsdException w:name="heading 1" w:semiHidden="0" w:uiPriority="9" w:unhideWhenUsed="0" w:qFormat="1"/>
+    <w:lsdException w:name="heading 2" w:uiPriority="9" w:qFormat="1"/>
+    <w:lsdException w:name="heading 3" w:uiPriority="9" w:qFormat="1"/>
+    <w:lsdException w:name="heading 4" w:uiPriority="9" w:qFormat="1"/>
+    <w:lsdException w:name="heading 5" w:uiPriority="9" w:qFormat="1"/>
+    <w:lsdException w:name="heading 6" w:uiPriority="9" w:qFormat="1"/>
+    <w:lsdException w:name="heading 7" w:uiPriority="9" w:qFormat="1"/>
+    <w:lsdException w:name="heading 8" w:uiPriority="9" w:qFormat="1"/>
+    <w:lsdException w:name="heading 9" w:uiPriority="9" w:qFormat="1"/>
+    <w:lsdException w:name="toc 1" w:uiPriority="39"/>
+    <w:lsdException w:name="toc 2" w:uiPriority="39"/>
+    <w:lsdException w:name="toc 3" w:uiPriority="39"/>
+    <w:lsdException w:name="toc 4" w:uiPriority="39"/>
+    <w:lsdException w:name="toc 5" w:uiPriority="39"/>
+    <w:lsdException w:name="toc 6" w:uiPriority="39"/>
+    <w:lsdException w:name="toc 7" w:uiPriority="39"/>
+    <w:lsdException w:name="toc 8" w:uiPriority="39"/>
+    <w:lsdException w:name="toc 9" w:uiPriority="39"/>
+    <w:lsdException w:name="caption" w:uiPriority="35" w:qFormat="1"/>
+    <w:lsdException w:name="Title" w:semiHidden="0" w:uiPriority="10" w:unhideWhenUsed="0" w:qFormat="1"/>
+    <w:lsdException w:name="Default Paragraph Font" w:uiPriority="1"/>
+    <w:lsdException w:name="Subtitle" w:semiHidden="0" w:uiPriority="11" w:unhideWhenUsed="0" w:qFormat="1"/>
+    <w:lsdException w:name="Strong" w:semiHidden="0" w:uiPriority="22" w:unhideWhenUsed="0" w:qFormat="1"/>
+    <w:lsdException w:name="Emphasis" w:semiHidden="0" w:uiPriority="20" w:unhideWhenUsed="0" w:qFormat="1"/>
+    <w:lsdException w:name="Table Grid" w:semiHidden="0" w:uiPriority="59" w:unhideWhenUsed="0"/>
+    <w:lsdException w:name="Placeholder Text" w:unhideWhenUsed="0"/>
+    <w:lsdException w:name="No Spacing" w:semiHidden="0" w:uiPriority="1" w:unhideWhenUsed="0" w:qFormat="1"/>
+    <w:lsdException w:name="Light Shading" w:semiHidden="0" w:uiPriority="60" w:unhideWhenUsed="0"/>
+    <w:lsdException w:name="Light List" w:semiHidden="0" w:uiPriority="61" w:unhideWhenUsed="0"/>
+    <w:lsdException w:name="Light Grid" w:semiHidden="0" w:uiPriority="62" w:unhideWhenUsed="0"/>
+    <w:lsdException w:name="Medium Shading 1" w:semiHidden="0" w:uiPriority="63" w:unhideWhenUsed="0"/>
+    <w:lsdException w:name="Medium Shading 2" w:semiHidden="0" w:uiPriority="64" w:unhideWhenUsed="0"/>
+    <w:lsdException w:name="Medium List 1" w:semiHidden="0" w:uiPriority="65" w:unhideWhenUsed="0"/>
+    <w:lsdException w:name="Medium List 2" w:semiHidden="0" w:uiPriority="66" w:unhideWhenUsed="0"/>
+    <w:lsdException w:name="Medium Grid 1" w:semiHidden="0" w:uiPriority="67" w:unhideWhenUsed="0"/>
+    <w:lsdException w:name="Medium Grid 2" w:semiHidden="0" w:uiPriority="68" w:unhideWhenUsed="0"/>
+    <w:lsdException w:name="Medium Grid 3" w:semiHidden="0" w:uiPriority="69" w:unhideWhenUsed="0"/>
+    <w:lsdException w:name="Dark List" w:semiHidden="0" w:uiPriority="70" w:unhideWhenUsed="0"/>
+    <w:lsdException w:name="Colorful Shading" w:semiHidden="0" w:uiPriority="71" w:unhideWhenUsed="0"/>
+    <w:lsdException w:name="Colorful List" w:semiHidden="0" w:uiPriority="72" w:unhideWhenUsed="0"/>
+    <w:lsdException w:name="Colorful Grid" w:semiHidden="0" w:uiPriority="73" w:unhideWhenUsed="0"/>
+    <w:lsdException w:name="Light Shading Accent 1" w:semiHidden="0" w:uiPriority="60" w:unhideWhenUsed="0"/>
+    <w:lsdException w:name="Light List Accent 1" w:semiHidden="0" w:uiPriority="61" w:unhideWhenUsed="0"/>
+    <w:lsdException w:name="Light Grid Accent 1" w:semiHidden="0" w:uiPriority="62" w:unhideWhenUsed="0"/>
+    <w:lsdException w:name="Medium Shading 1 Accent 1" w:semiHidden="0" w:uiPriority="63" w:unhideWhenUsed="0"/>
+    <w:lsdException w:name="Medium Shading 2 Accent 1" w:semiHidden="0" w:uiPriority="64" w:unhideWhenUsed="0"/>
+    <w:lsdException w:name="Medium List 1 Accent 1" w:semiHidden="0" w:uiPriority="65" w:unhideWhenUsed="0"/>
+    <w:lsdException w:name="Revision" w:unhideWhenUsed="0"/>
+    <w:lsdException w:name="List Paragraph" w:semiHidden="0" w:uiPriority="34" w:unhideWhenUsed="0" w:qFormat="1"/>
+    <w:lsdException w:name="Quote" w:semiHidden="0" w:uiPriority="29" w:unhideWhenUsed="0" w:qFormat="1"/>
+    <w:lsdException w:name="Intense Quote" w:semiHidden="0" w:uiPriority="30" w:unhideWhenUsed="0" w:qFormat="1"/>
+    <w:lsdException w:name="Medium List 2 Accent 1" w:semiHidden="0" w:uiPriority="66" w:unhideWhenUsed="0"/>
+    <w:lsdException w:name="Medium Grid 1 Accent 1" w:semiHidden="0" w:uiPriority="67" w:unhideWhenUsed="0"/>
+    <w:lsdException w:name="Medium Grid 2 Accent 1" w:semiHidden="0" w:uiPriority="68" w:unhideWhenUsed="0"/>
+    <w:lsdException w:name="Medium Grid 3 Accent 1" w:semiHidden="0" w:uiPriority="69" w:unhideWhenUsed="0"/>
+    <w:lsdException w:name="Dark List Accent 1" w:semiHidden="0" w:uiPriority="70" w:unhideWhenUsed="0"/>
+    <w:lsdException w:name="Colorful Shading Accent 1" w:semiHidden="0" w:uiPriority="71" w:unhideWhenUsed="0"/>
+    <w:lsdException w:name="Colorful List Accent 1" w:semiHidden="0" w:uiPriority="72" w:unhideWhenUsed="0"/>
+    <w:lsdException w:name="Colorful Grid Accent 1" w:semiHidden="0" w:uiPriority="73" w:unhideWhenUsed="0"/>
+    <w:lsdException w:name="Light Shading Accent 2" w:semiHidden="0" w:uiPriority="60" w:unhideWhenUsed="0"/>
+    <w:lsdException w:name="Light List Accent 2" w:semiHidden="0" w:uiPriority="61" w:unhideWhenUsed="0"/>
+    <w:lsdException w:name="Light Grid Accent 2" w:semiHidden="0" w:uiPriority="62" w:unhideWhenUsed="0"/>
+    <w:lsdException w:name="Medium Shading 1 Accent 2" w:semiHidden="0" w:uiPriority="63" w:unhideWhenUsed="0"/>
+    <w:lsdException w:name="Medium Shading 2 Accent 2" w:semiHidden="0" w:uiPriority="64" w:unhideWhenUsed="0"/>
+    <w:lsdException w:name="Medium List 1 Accent 2" w:semiHidden="0" w:uiPriority="65" w:unhideWhenUsed="0"/>
+    <w:lsdException w:name="Medium List 2 Accent 2" w:semiHidden="0" w:uiPriority="66" w:unhideWhenUsed="0"/>
+    <w:lsdException w:name="Medium Grid 1 Accent 2" w:semiHidden="0" w:uiPriority="67" w:unhideWhenUsed="0"/>
+    <w:lsdException w:name="Medium Grid 2 Accent 2" w:semiHidden="0" w:uiPriority="68" w:unhideWhenUsed="0"/>
+    <w:lsdException w:name="Medium Grid 3 Accent 2" w:semiHidden="0" w:uiPriority="69" w:unhideWhenUsed="0"/>
+    <w:lsdException w:name="Dark List Accent 2" w:semiHidden="0" w:uiPriority="70" w:unhideWhenUsed="0"/>
+    <w:lsdException w:name="Colorful Shading Accent 2" w:semiHidden="0" w:uiPriority="71" w:unhideWhenUsed="0"/>
+    <w:lsdException w:name="Colorful List Accent 2" w:semiHidden="0" w:uiPriority="72" w:unhideWhenUsed="0"/>
+    <w:lsdException w:name="Colorful Grid Accent 2" w:semiHidden="0" w:uiPriority="73" w:unhideWhenUsed="0"/>
+    <w:lsdException w:name="Light Shading Accent 3" w:semiHidden="0" w:uiPriority="60" w:unhideWhenUsed="0"/>
+    <w:lsdException w:name="Light List Accent 3" w:semiHidden="0" w:uiPriority="61" w:unhideWhenUsed="0"/>
+    <w:lsdException w:name="Light Grid Accent 3" w:semiHidden="0" w:uiPriority="62" w:unhideWhenUsed="0"/>
+    <w:lsdException w:name="Medium Shading 1 Accent 3" w:semiHidden="0" w:uiPriority="63" w:unhideWhenUsed="0"/>
+    <w:lsdException w:name="Medium Shading 2 Accent 3" w:semiHidden="0" w:uiPriority="64" w:unhideWhenUsed="0"/>
+    <w:lsdException w:name="Medium List 1 Accent 3" w:semiHidden="0" w:uiPriority="65" w:unhideWhenUsed="0"/>
+    <w:lsdException w:name="Medium List 2 Accent 3" w:semiHidden="0" w:uiPriority="66" w:unhideWhenUsed="0"/>
+    <w:lsdException w:name="Medium Grid 1 Accent 3" w:semiHidden="0" w:uiPriority="67" w:unhideWhenUsed="0"/>
+    <w:lsdException w:name="Medium Grid 2 Accent 3" w:semiHidden="0" w:uiPriority="68" w:unhideWhenUsed="0"/>
+    <w:lsdException w:name="Medium Grid 3 Accent 3" w:semiHidden="0" w:uiPriority="69" w:unhideWhenUsed="0"/>
+    <w:lsdException w:name="Dark List Accent 3" w:semiHidden="0" w:uiPriority="70" w:unhideWhenUsed="0"/>
+    <w:lsdException w:name="Colorful Shading Accent 3" w:semiHidden="0" w:uiPriority="71" w:unhideWhenUsed="0"/>
+    <w:lsdException w:name="Colorful List Accent 3" w:semiHidden="0" w:uiPriority="72" w:unhideWhenUsed="0"/>
+    <w:lsdException w:name="Colorful Grid Accent 3" w:semiHidden="0" w:uiPriority="73" w:unhideWhenUsed="0"/>
+    <w:lsdException w:name="Light Shading Accent 4" w:semiHidden="0" w:uiPriority="60" w:unhideWhenUsed="0"/>
+    <w:lsdException w:name="Light List Accent 4" w:semiHidden="0" w:uiPriority="61" w:unhideWhenUsed="0"/>
+    <w:lsdException w:name="Light Grid Accent 4" w:semiHidden="0" w:uiPriority="62" w:unhideWhenUsed="0"/>
+    <w:lsdException w:name="Medium Shading 1 Accent 4" w:semiHidden="0" w:uiPriority="63" w:unhideWhenUsed="0"/>
+    <w:lsdException w:name="Medium Shading 2 Accent 4" w:semiHidden="0" w:uiPriority="64" w:unhideWhenUsed="0"/>
+    <w:lsdException w:name="Medium List 1 Accent 4" w:semiHidden="0" w:uiPriority="65" w:unhideWhenUsed="0"/>
+    <w:lsdException w:name="Medium List 2 Accent 4" w:semiHidden="0" w:uiPriority="66" w:unhideWhenUsed="0"/>
+    <w:lsdException w:name="Medium Grid 1 Accent 4" w:semiHidden="0" w:uiPriority="67" w:unhideWhenUsed="0"/>
+    <w:lsdException w:name="Medium Grid 2 Accent 4" w:semiHidden="0" w:uiPriority="68" w:unhideWhenUsed="0"/>
+    <w:lsdException w:name="Medium Grid 3 Accent 4" w:semiHidden="0" w:uiPriority="69" w:unhideWhenUsed="0"/>
+    <w:lsdException w:name="Dark List Accent 4" w:semiHidden="0" w:uiPriority="70" w:unhideWhenUsed="0"/>
+    <w:lsdException w:name="Colorful Shading Accent 4" w:semiHidden="0" w:uiPriority="71" w:unhideWhenUsed="0"/>
+    <w:lsdException w:name="Colorful List Accent 4" w:semiHidden="0" w:uiPriority="72" w:unhideWhenUsed="0"/>
+    <w:lsdException w:name="Colorful Grid Accent 4" w:semiHidden="0" w:uiPriority="73" w:unhideWhenUsed="0"/>
+    <w:lsdException w:name="Light Shading Accent 5" w:semiHidden="0" w:uiPriority="60" w:unhideWhenUsed="0"/>
+    <w:lsdException w:name="Light List Accent 5" w:semiHidden="0" w:uiPriority="61" w:unhideWhenUsed="0"/>
+    <w:lsdException w:name="Light Grid Accent 5" w:semiHidden="0" w:uiPriority="62" w:unhideWhenUsed="0"/>
+    <w:lsdException w:name="Medium Shading 1 Accent 5" w:semiHidden="0" w:uiPriority="63" w:unhideWhenUsed="0"/>
+    <w:lsdException w:name="Medium Shading 2 Accent 5" w:semiHidden="0" w:uiPriority="64" w:unhideWhenUsed="0"/>
+    <w:lsdException w:name="Medium List 1 Accent 5" w:semiHidden="0" w:uiPriority="65" w:unhideWhenUsed="0"/>
+    <w:lsdException w:name="Medium List 2 Accent 5" w:semiHidden="0" w:uiPriority="66" w:unhideWhenUsed="0"/>
+    <w:lsdException w:name="Medium Grid 1 Accent 5" w:semiHidden="0" w:uiPriority="67" w:unhideWhenUsed="0"/>
+    <w:lsdException w:name="Medium Grid 2 Accent 5" w:semiHidden="0" w:uiPriority="68" w:unhideWhenUsed="0"/>
+    <w:lsdException w:name="Medium Grid 3 Accent 5" w:semiHidden="0" w:uiPriority="69" w:unhideWhenUsed="0"/>
+    <w:lsdException w:name="Dark List Accent 5" w:semiHidden="0" w:uiPriority="70" w:unhideWhenUsed="0"/>
+    <w:lsdException w:name="Colorful Shading Accent 5" w:semiHidden="0" w:uiPriority="71" w:unhideWhenUsed="0"/>
+    <w:lsdException w:name="Colorful List Accent 5" w:semiHidden="0" w:uiPriority="72" w:unhideWhenUsed="0"/>
+    <w:lsdException w:name="Colorful Grid Accent 5" w:semiHidden="0" w:uiPriority="73" w:unhideWhenUsed="0"/>
+    <w:lsdException w:name="Light Shading Accent 6" w:semiHidden="0" w:uiPriority="60" w:unhideWhenUsed="0"/>
+    <w:lsdException w:name="Light List Accent 6" w:semiHidden="0" w:uiPriority="61" w:unhideWhenUsed="0"/>
+    <w:lsdException w:name="Light Grid Accent 6" w:semiHidden="0" w:uiPriority="62" w:unhideWhenUsed="0"/>
+    <w:lsdException w:name="Medium Shading 1 Accent 6" w:semiHidden="0" w:uiPriority="63" w:unhideWhenUsed="0"/>
+    <w:lsdException w:name="Medium Shading 2 Accent 6" w:semiHidden="0" w:uiPriority="64" w:unhideWhenUsed="0"/>
+    <w:lsdException w:name="Medium List 1 Accent 6" w:semiHidden="0" w:uiPriority="65" w:unhideWhenUsed="0"/>
+    <w:lsdException w:name="Medium List 2 Accent 6" w:semiHidden="0" w:uiPriority="66" w:unhideWhenUsed="0"/>
+    <w:lsdException w:name="Medium Grid 1 Accent 6" w:semiHidden="0" w:uiPriority="67" w:unhideWhenUsed="0"/>
+    <w:lsdException w:name="Medium Grid 2 Accent 6" w:semiHidden="0" w:uiPriority="68" w:unhideWhenUsed="0"/>
+    <w:lsdException w:name="Medium Grid 3 Accent 6" w:semiHidden="0" w:uiPriority="69" w:unhideWhenUsed="0"/>
+    <w:lsdException w:name="Dark List Accent 6" w:semiHidden="0" w:uiPriority="70" w:unhideWhenUsed="0"/>
+    <w:lsdException w:name="Colorful Shading Accent 6" w:semiHidden="0" w:uiPriority="71" w:unhideWhenUsed="0"/>
+    <w:lsdException w:name="Colorful List Accent 6" w:semiHidden="0" w:uiPriority="72" w:unhideWhenUsed="0"/>
+    <w:lsdException w:name="Colorful Grid Accent 6" w:semiHidden="0" w:uiPriority="73" w:unhideWhenUsed="0"/>
+    <w:lsdException w:name="Subtle Emphasis" w:semiHidden="0" w:uiPriority="19" w:unhideWhenUsed="0" w:qFormat="1"/>
+    <w:lsdException w:name="Intense Emphasis" w:semiHidden="0" w:uiPriority="21" w:unhideWhenUsed="0" w:qFormat="1"/>
+    <w:lsdException w:name="Subtle Reference" w:semiHidden="0" w:uiPriority="31" w:unhideWhenUsed="0" w:qFormat="1"/>
+    <w:lsdException w:name="Intense Reference" w:semiHidden="0" w:uiPriority="32" w:unhideWhenUsed="0" w:qFormat="1"/>
+    <w:lsdException w:name="Book Title" w:semiHidden="0" w:uiPriority="33" w:unhideWhenUsed="0" w:qFormat="1"/>
+    <w:lsdException w:name="Bibliography" w:uiPriority="37"/>
+    <w:lsdException w:name="TOC Heading" w:uiPriority="39" w:qFormat="1"/>
+  </w:latentStyles>
+  <w:style w:type="paragraph" w:default="1" w:styleId="Normal">
+    <w:name w:val="Normal"/>
+    <w:qFormat/>
+  </w:style>
+  <w:style w:type="character" w:default="1" w:styleId="DefaultParagraphFont">
+    <w:name w:val="Default Paragraph Font"/>
+    <w:uiPriority w:val="1"/>
+    <w:semiHidden/>
+    <w:unhideWhenUsed/>
+  </w:style>
+  <w:style w:type="table" w:default="1" w:styleId="TableNormal">
+    <w:name w:val="Normal Table"/>
+    <w:uiPriority w:val="99"/>
+    <w:semiHidden/>
+    <w:unhideWhenUsed/>
+    <w:tblPr>
+      <w:tblInd w:w="0" w:type="dxa"/>
+      <w:tblCellMar>
+        <w:top w:w="0" w:type="dxa"/>
+        <w:left w:w="108" w:type="dxa"/>
+        <w:bottom w:w="0" w:type="dxa"/>
+        <w:right w:w="108" w:type="dxa"/>
+      </w:tblCellMar>
+    </w:tblPr>
+  </w:style>
+  <w:style w:type="numbering" w:default="1" w:styleId="NoList">
+    <w:name w:val="No List"/>
+    <w:uiPriority w:val="99"/>
+    <w:semiHidden/>
+    <w:unhideWhenUsed/>
   </w:style>
 </w:styles>
 </file>
@@ -1101,7 +1288,7 @@
     </a:clrScheme>
     <a:fontScheme name="Office">
       <a:majorFont>
-        <a:latin typeface="Calibri Light" panose="020F0302020204030204"/>
+        <a:latin typeface="Calibri Light"/>
         <a:ea typeface=""/>
         <a:cs typeface=""/>
         <a:font script="Jpan" typeface="ＭＳ ゴシック"/>
@@ -1136,7 +1323,7 @@
         <a:font script="Geor" typeface="Sylfaen"/>
       </a:majorFont>
       <a:minorFont>
-        <a:latin typeface="Calibri" panose="020F0502020204030204"/>
+        <a:latin typeface="Calibri"/>
         <a:ea typeface=""/>
         <a:cs typeface=""/>
         <a:font script="Jpan" typeface="ＭＳ 明朝"/>
@@ -1313,7 +1500,7 @@
   <a:extraClrSchemeLst/>
   <a:extLst>
     <a:ext uri="{05A4C25C-085E-4340-85A3-A5531E510DB2}">
-      <thm15:themeFamily xmlns:thm15="http://schemas.microsoft.com/office/thememl/2012/main" name="Office Theme" id="{62F939B6-93AF-4DB8-9C6B-D6C7DFDC589F}" vid="{4A3C46E8-61CC-4603-A589-7422A47A8E4A}"/>
+      <thm15:themeFamily xmlns:thm15="http://schemas.microsoft.com/office/thememl/2012/main" xmlns="" name="Office Theme" id="{62F939B6-93AF-4DB8-9C6B-D6C7DFDC589F}" vid="{4A3C46E8-61CC-4603-A589-7422A47A8E4A}"/>
     </a:ext>
   </a:extLst>
 </a:theme>

</xml_diff>

<commit_message>
change date on cover letter and sign
</commit_message>
<xml_diff>
--- a/documents/manuscripts/peerj-computerscience-2016/revisions/GRNsight_PeerJ-CS_cover-letter_2016.docx
+++ b/documents/manuscripts/peerj-computerscience-2016/revisions/GRNsight_PeerJ-CS_cover-letter_2016.docx
@@ -414,45 +414,45 @@
         <w:t xml:space="preserve"> </w:t>
       </w:r>
       <w:r>
-        <w:t>12</w:t>
-      </w:r>
-      <w:r>
-        <w:t>, 2016</w:t>
-      </w:r>
-    </w:p>
-    <w:p/>
-    <w:p>
-      <w:r>
-        <w:t xml:space="preserve">Dear </w:t>
-      </w:r>
-      <w:r>
-        <w:t>Dr. Gomez</w:t>
-      </w:r>
-      <w:r>
-        <w:t>:</w:t>
-      </w:r>
-    </w:p>
-    <w:p/>
-    <w:p>
-      <w:r>
-        <w:t xml:space="preserve">We thank the reviewers for their thorough review of both our software and manuscript.  </w:t>
-      </w:r>
-      <w:r>
-        <w:t>We have made changes to both the code and manuscript according to their suggestions; t</w:t>
-      </w:r>
-      <w:r>
-        <w:t>heir constructive criticism has led to a much stronger product.</w:t>
-      </w:r>
-    </w:p>
-    <w:p/>
-    <w:p>
-      <w:r>
-        <w:t>In particular, we have focused on the addition of import and export functionality for the commonly used net</w:t>
+        <w:t>1</w:t>
+      </w:r>
+      <w:r>
+        <w:t>3</w:t>
       </w:r>
       <w:bookmarkStart w:id="0" w:name="_GoBack"/>
       <w:bookmarkEnd w:id="0"/>
       <w:r>
-        <w:t>work exchange formats SIF and GraphML, fixing the bug where the edge weights were not displaying in certain browsers, and making GRNsight available via the BioJS registry.  We have clarified in the documentation that nodes can be manually relocated as well as fully documenting the new import/export features.  We have also addressed the concerns about the manuscript itself as shown in the response to reviewers.</w:t>
+        <w:t>, 2016</w:t>
+      </w:r>
+    </w:p>
+    <w:p/>
+    <w:p>
+      <w:r>
+        <w:t xml:space="preserve">Dear </w:t>
+      </w:r>
+      <w:r>
+        <w:t>Dr. Gomez</w:t>
+      </w:r>
+      <w:r>
+        <w:t>:</w:t>
+      </w:r>
+    </w:p>
+    <w:p/>
+    <w:p>
+      <w:r>
+        <w:t xml:space="preserve">We thank the reviewers for their thorough review of both our software and manuscript.  </w:t>
+      </w:r>
+      <w:r>
+        <w:t>We have made changes to both the code and manuscript according to their suggestions; t</w:t>
+      </w:r>
+      <w:r>
+        <w:t>heir constructive criticism has led to a much stronger product.</w:t>
+      </w:r>
+    </w:p>
+    <w:p/>
+    <w:p>
+      <w:r>
+        <w:t>In particular, we have focused on the addition of import and export functionality for the commonly used network exchange formats SIF and GraphML, fixing the bug where the edge weights were not displaying in certain browsers, and making GRNsight available via the BioJS registry.  We have clarified in the documentation that nodes can be manually relocated as well as fully documenting the new import/export features.  We have also addressed the concerns about the manuscript itself as shown in the response to reviewers.</w:t>
       </w:r>
     </w:p>
     <w:p/>

</xml_diff>